<commit_message>
Restructured introduction and discussion sections.
</commit_message>
<xml_diff>
--- a/The Modern Difficulties for Developing an E.docx
+++ b/The Modern Difficulties for Developing an E.docx
@@ -10,6 +10,7 @@
           <w:lang w:val="en-GB"/>
         </w:rPr>
       </w:pPr>
+      <w:bookmarkStart w:id="0" w:name="_Hlk120830410"/>
       <w:r>
         <w:rPr>
           <w:lang w:val="en-GB"/>
@@ -17,6 +18,7 @@
         <w:t>The Modern Difficulties for Developing an E-Commerce Presence in 2022</w:t>
       </w:r>
     </w:p>
+    <w:bookmarkEnd w:id="0"/>
     <w:p>
       <w:pPr>
         <w:rPr>
@@ -38,6 +40,7 @@
           <w:lang w:val="en-GB"/>
         </w:rPr>
       </w:pPr>
+      <w:bookmarkStart w:id="1" w:name="_Hlk120831080"/>
       <w:r>
         <w:rPr>
           <w:lang w:val="en-GB"/>
@@ -52,6 +55,8 @@
           <w:lang w:val="en-GB"/>
         </w:rPr>
       </w:pPr>
+      <w:bookmarkStart w:id="2" w:name="_Hlk120831093"/>
+      <w:bookmarkEnd w:id="1"/>
       <w:r>
         <w:rPr>
           <w:lang w:val="en-GB"/>
@@ -59,6 +64,7 @@
         <w:t>L00129014</w:t>
       </w:r>
     </w:p>
+    <w:bookmarkEnd w:id="2"/>
     <w:p>
       <w:pPr>
         <w:jc w:val="center"/>
@@ -109,6 +115,7 @@
           <w:lang w:val="en-GB"/>
         </w:rPr>
       </w:pPr>
+      <w:bookmarkStart w:id="3" w:name="_Hlk120832975"/>
       <w:r>
         <w:rPr>
           <w:lang w:val="en-GB"/>
@@ -330,6 +337,7 @@
         <w:t xml:space="preserve"> develop a modern e-commerce presence?</w:t>
       </w:r>
     </w:p>
+    <w:bookmarkEnd w:id="3"/>
     <w:p>
       <w:pPr>
         <w:pStyle w:val="Heading1"/>
@@ -348,8 +356,9 @@
       </w:r>
     </w:p>
     <w:p>
-      <w:r>
-        <w:t xml:space="preserve">Web developers/designers </w:t>
+      <w:bookmarkStart w:id="4" w:name="_Hlk120833020"/>
+      <w:r>
+        <w:t xml:space="preserve">Web developers </w:t>
       </w:r>
       <w:r>
         <w:t>in the 1990’s</w:t>
@@ -401,29 +410,73 @@
     </w:p>
     <w:p>
       <w:r>
-        <w:t xml:space="preserve">A developer/designer looking to create an online presence in 2022 will be required to understand their audience. Who is that they are looking to sell to? Are the older, younger, both? Are they using mobile devices, computers, iPad’s/tablets? Where are they situated, locally or internationally? These are the questions that go into </w:t>
-      </w:r>
-      <w:r>
-        <w:t xml:space="preserve">a </w:t>
-      </w:r>
-      <w:r>
-        <w:t>designers</w:t>
-      </w:r>
-      <w:r>
-        <w:t>/developers</w:t>
-      </w:r>
-      <w:r>
-        <w:t xml:space="preserve"> plan before they even begin to programme code into an IDE.</w:t>
-      </w:r>
-    </w:p>
-    <w:p>
-      <w:r>
-        <w:t>A firm understanding of the prototyping stage will allow a designer to developer the base layout of the website and all the pages that are apart of it. Creating an organic flow will make sure that users are able to seek out the relevant information quickly and confidently on the website. It is then their job to scope the project in and begin development of the components such as buttons, menu’s, forms, and other interactive sections on the website.</w:t>
-      </w:r>
-    </w:p>
-    <w:p>
-      <w:r>
-        <w:t>After completing and reviewing the prototype a developer/designer could ask some friends</w:t>
+        <w:t>From this point on, let’s look at what is to be expected of someone who wants to create an online e-commerce shop from scratch and the skills and tools required to do so. You will see me use the words designer and developer interchangeably because in this modern era of web development, if you want to compete with larger brands then you need to be able to do both.</w:t>
+      </w:r>
+    </w:p>
+    <w:p>
+      <w:r>
+        <w:t xml:space="preserve">A developer looking to create an online presence in 2022 will be required to understand their audience. Who is </w:t>
+      </w:r>
+      <w:r>
+        <w:t xml:space="preserve">it </w:t>
+      </w:r>
+      <w:r>
+        <w:t>that they are looking to sell to? Are the</w:t>
+      </w:r>
+      <w:r>
+        <w:t>y</w:t>
+      </w:r>
+      <w:r>
+        <w:t xml:space="preserve"> older, younger, both? Are they using mobile devices, computers, iPad’s/tablets? Where are they situated, locally or internationally? These </w:t>
+      </w:r>
+      <w:r>
+        <w:t>are questions that should be asked before beginning to programme an application.</w:t>
+      </w:r>
+    </w:p>
+    <w:p>
+      <w:r>
+        <w:t xml:space="preserve">A firm understanding of the prototyping stage will allow a designer to </w:t>
+      </w:r>
+      <w:r>
+        <w:t>develop</w:t>
+      </w:r>
+      <w:r>
+        <w:t xml:space="preserve"> the base layout of the website and all the pages that are apart of it. Creating an organic flow will make sure that users are able to seek out the relevant information quickly and confidently on the website. It is then their job to scope the project in and begin </w:t>
+      </w:r>
+      <w:r>
+        <w:t>designing</w:t>
+      </w:r>
+      <w:r>
+        <w:t xml:space="preserve"> the components such as buttons, menu’s, forms, and other interactive sections on the website.</w:t>
+      </w:r>
+      <w:r>
+        <w:t xml:space="preserve"> A designer will need to use </w:t>
+      </w:r>
+      <w:r>
+        <w:t xml:space="preserve">prototyping software or design software to do this. There are loads of options when it comes to choices, popular options include Figma which is free to </w:t>
+      </w:r>
+      <w:r>
+        <w:t>use,</w:t>
+      </w:r>
+      <w:r>
+        <w:t xml:space="preserve"> and we also have Adobe XD which is also very popular</w:t>
+      </w:r>
+      <w:r>
+        <w:t xml:space="preserve"> but requires a license</w:t>
+      </w:r>
+      <w:r>
+        <w:t>. By using one of these applications, you can link all the screens together and provide a real looking prototype and allow users to click on buttons and animate the</w:t>
+      </w:r>
+      <w:r>
+        <w:t>ir</w:t>
+      </w:r>
+      <w:r>
+        <w:t xml:space="preserve"> response. The entire design process should be accounted for and prototyped before programming. If you are creating designs as you could then the prototyping stage was not completed successfully.</w:t>
+      </w:r>
+    </w:p>
+    <w:p>
+      <w:r>
+        <w:t>After completing and reviewing the prototype a designer could ask some friends</w:t>
       </w:r>
       <w:r>
         <w:t>, family, or the public</w:t>
@@ -444,18 +497,29 @@
         <w:t xml:space="preserve">, it’s a great way of </w:t>
       </w:r>
       <w:r>
-        <w:t>seeing if something needs reworked or redesigned before submitting the prototype to the development stage.</w:t>
-      </w:r>
-    </w:p>
-    <w:p>
-      <w:pPr>
-        <w:rPr>
-          <w:lang w:val="en-GB"/>
-        </w:rPr>
-      </w:pPr>
-      <w:r>
+        <w:t xml:space="preserve">seeing if </w:t>
+      </w:r>
+      <w:r>
+        <w:t xml:space="preserve">the User Experience is positive, or if </w:t>
+      </w:r>
+      <w:r>
+        <w:t xml:space="preserve">something needs reworked or redesigned before submitting the </w:t>
+      </w:r>
+      <w:r>
+        <w:t>final design for development.</w:t>
+      </w:r>
+    </w:p>
+    <w:p>
+      <w:pPr>
+        <w:rPr>
+          <w:lang w:val="en-GB"/>
+        </w:rPr>
+      </w:pPr>
+      <w:r>
+        <w:lastRenderedPageBreak/>
         <w:t xml:space="preserve">Once happy with the prototype, development begins. At this stage you need to be aware of what languages you are going to use. These choices vary depending on the purpose of the e-commerce website. Are you going to create a fully functioning sign in system that holds and stores users’ orders and their information? If so, then security will be at the forefront of development. Choosing the correct library to work with can be hard as there are so many to choose from. React and Angular are very popular and can be used to build web applications for both mobile devices and desktop computers. </w:t>
       </w:r>
+      <w:bookmarkEnd w:id="4"/>
     </w:p>
     <w:sectPr>
       <w:pgSz w:w="11906" w:h="16838"/>

</xml_diff>